<commit_message>
Dodanie wykresów i szczegółów wyświetlanie spółki
</commit_message>
<xml_diff>
--- a/trial/todo.docx
+++ b/trial/todo.docx
@@ -19,12 +19,21 @@
     </w:p>
     <w:p>
       <w:r>
-        <w:t>Monitory w klasie MenuFunctionality</w:t>
+        <w:t xml:space="preserve">Monitory w klasie </w:t>
+      </w:r>
+      <w:proofErr w:type="spellStart"/>
+      <w:r>
+        <w:t>MenuFunctionality</w:t>
+      </w:r>
+      <w:proofErr w:type="spellEnd"/>
+    </w:p>
+    <w:p>
+      <w:r>
+        <w:t>Przy usuwaniu spółki musi ona znikać z wykresów</w:t>
       </w:r>
       <w:bookmarkStart w:id="0" w:name="_GoBack"/>
       <w:bookmarkEnd w:id="0"/>
     </w:p>
-    <w:p/>
     <w:sectPr>
       <w:pgSz w:w="11906" w:h="16838"/>
       <w:pgMar w:top="1440" w:right="1440" w:bottom="1440" w:left="1440" w:header="708" w:footer="708" w:gutter="0"/>

</xml_diff>

<commit_message>
poprawa wyświetlania list i dodanie wątków dla walut i surowców
</commit_message>
<xml_diff>
--- a/trial/todo.docx
+++ b/trial/todo.docx
@@ -2,11 +2,6 @@
 <file path=word/document.xml><?xml version="1.0" encoding="utf-8"?>
 <w:document xmlns:wpc="http://schemas.microsoft.com/office/word/2010/wordprocessingCanvas" xmlns:mc="http://schemas.openxmlformats.org/markup-compatibility/2006" xmlns:o="urn:schemas-microsoft-com:office:office" xmlns:r="http://schemas.openxmlformats.org/officeDocument/2006/relationships" xmlns:m="http://schemas.openxmlformats.org/officeDocument/2006/math" xmlns:v="urn:schemas-microsoft-com:vml" xmlns:wp14="http://schemas.microsoft.com/office/word/2010/wordprocessingDrawing" xmlns:wp="http://schemas.openxmlformats.org/drawingml/2006/wordprocessingDrawing" xmlns:w10="urn:schemas-microsoft-com:office:word" xmlns:w="http://schemas.openxmlformats.org/wordprocessingml/2006/main" xmlns:w14="http://schemas.microsoft.com/office/word/2010/wordml" xmlns:w15="http://schemas.microsoft.com/office/word/2012/wordml" xmlns:wpg="http://schemas.microsoft.com/office/word/2010/wordprocessingGroup" xmlns:wpi="http://schemas.microsoft.com/office/word/2010/wordprocessingInk" xmlns:wne="http://schemas.microsoft.com/office/word/2006/wordml" xmlns:wps="http://schemas.microsoft.com/office/word/2010/wordprocessingShape" mc:Ignorable="w14 w15 wp14">
   <w:body>
-    <w:p>
-      <w:r>
-        <w:t>Przy każdym zakupie akcji spółki notuje zwiększa się popularność spółki</w:t>
-      </w:r>
-    </w:p>
     <w:p>
       <w:r>
         <w:t xml:space="preserve">Możliwość wykupu akcji przez </w:t>
@@ -19,25 +14,27 @@
     </w:p>
     <w:p>
       <w:r>
-        <w:t xml:space="preserve">Monitory w klasie </w:t>
+        <w:t>Dodanie indeksów</w:t>
+      </w:r>
+    </w:p>
+    <w:p>
+      <w:r>
+        <w:t>Poprawa tabel w okienkach z informacjami</w:t>
+      </w:r>
+    </w:p>
+    <w:p>
+      <w:r>
+        <w:t xml:space="preserve">Wywalenie zbędnych metod z interfejsu </w:t>
       </w:r>
       <w:proofErr w:type="spellStart"/>
       <w:r>
-        <w:t>MenuFunctionality</w:t>
+        <w:t>allinstances</w:t>
       </w:r>
       <w:proofErr w:type="spellEnd"/>
     </w:p>
     <w:p>
       <w:r>
-        <w:t xml:space="preserve">Przeniesienie </w:t>
-      </w:r>
-      <w:proofErr w:type="spellStart"/>
-      <w:r>
-        <w:t>buy</w:t>
-      </w:r>
-      <w:proofErr w:type="spellEnd"/>
-      <w:r>
-        <w:t xml:space="preserve"> z inwestora do menu functionality</w:t>
+        <w:t>Wątek surowców i walut</w:t>
       </w:r>
       <w:bookmarkStart w:id="0" w:name="_GoBack"/>
       <w:bookmarkEnd w:id="0"/>
@@ -321,7 +318,7 @@
       </w:pPr>
     </w:lvl>
   </w:abstractNum>
-  <w:abstractNum w:abstractNumId="3" w15:restartNumberingAfterBreak="0">
+  <w:abstractNum w:abstractNumId="4" w15:restartNumberingAfterBreak="0">
     <w:nsid w:val="660A6CC6"/>
     <w:multiLevelType w:val="hybridMultilevel"/>
     <w:tmpl w:val="0838ACC0"/>
@@ -411,7 +408,7 @@
     </w:lvl>
   </w:abstractNum>
   <w:num w:numId="1">
-    <w:abstractNumId w:val="3"/>
+    <w:abstractNumId w:val="4"/>
   </w:num>
   <w:num w:numId="2">
     <w:abstractNumId w:val="0"/>

</xml_diff>

<commit_message>
Dodanie możliwości wyświetlenia szczegółów wszystkich objektów i wyświetlenia ich wykresów
</commit_message>
<xml_diff>
--- a/trial/todo.docx
+++ b/trial/todo.docx
@@ -2,16 +2,6 @@
 <file path=word/document.xml><?xml version="1.0" encoding="utf-8"?>
 <w:document xmlns:wpc="http://schemas.microsoft.com/office/word/2010/wordprocessingCanvas" xmlns:mc="http://schemas.openxmlformats.org/markup-compatibility/2006" xmlns:o="urn:schemas-microsoft-com:office:office" xmlns:r="http://schemas.openxmlformats.org/officeDocument/2006/relationships" xmlns:m="http://schemas.openxmlformats.org/officeDocument/2006/math" xmlns:v="urn:schemas-microsoft-com:vml" xmlns:wp14="http://schemas.microsoft.com/office/word/2010/wordprocessingDrawing" xmlns:wp="http://schemas.openxmlformats.org/drawingml/2006/wordprocessingDrawing" xmlns:w10="urn:schemas-microsoft-com:office:word" xmlns:w="http://schemas.openxmlformats.org/wordprocessingml/2006/main" xmlns:w14="http://schemas.microsoft.com/office/word/2010/wordml" xmlns:w15="http://schemas.microsoft.com/office/word/2012/wordml" xmlns:wpg="http://schemas.microsoft.com/office/word/2010/wordprocessingGroup" xmlns:wpi="http://schemas.microsoft.com/office/word/2010/wordprocessingInk" xmlns:wne="http://schemas.microsoft.com/office/word/2006/wordml" xmlns:wps="http://schemas.microsoft.com/office/word/2010/wordprocessingShape" mc:Ignorable="w14 w15 wp14">
   <w:body>
-    <w:p>
-      <w:r>
-        <w:t xml:space="preserve">Możliwość wykupu akcji przez </w:t>
-      </w:r>
-      <w:proofErr w:type="spellStart"/>
-      <w:r>
-        <w:t>spsółkę</w:t>
-      </w:r>
-      <w:proofErr w:type="spellEnd"/>
-    </w:p>
     <w:p>
       <w:r>
         <w:t>Dodanie indeksów</w:t>
@@ -19,22 +9,25 @@
     </w:p>
     <w:p>
       <w:r>
-        <w:t>Poprawa tabel w okienkach z informacjami</w:t>
-      </w:r>
-    </w:p>
-    <w:p>
-      <w:r>
-        <w:t xml:space="preserve">Wywalenie zbędnych metod z interfejsu </w:t>
+        <w:t xml:space="preserve">Usunięcie metod display, </w:t>
       </w:r>
       <w:proofErr w:type="spellStart"/>
       <w:r>
-        <w:t>allinstances</w:t>
+        <w:t>setvalues</w:t>
+      </w:r>
+      <w:proofErr w:type="spellEnd"/>
+      <w:r>
+        <w:t xml:space="preserve">, </w:t>
+      </w:r>
+      <w:proofErr w:type="spellStart"/>
+      <w:r>
+        <w:t>getOutputString</w:t>
       </w:r>
       <w:proofErr w:type="spellEnd"/>
     </w:p>
     <w:p>
       <w:r>
-        <w:t>Wątek surowców i walut</w:t>
+        <w:t>Wielkość okna startowego do ogarnięcia</w:t>
       </w:r>
       <w:bookmarkStart w:id="0" w:name="_GoBack"/>
       <w:bookmarkEnd w:id="0"/>
@@ -318,7 +311,7 @@
       </w:pPr>
     </w:lvl>
   </w:abstractNum>
-  <w:abstractNum w:abstractNumId="4" w15:restartNumberingAfterBreak="0">
+  <w:abstractNum w:abstractNumId="3" w15:restartNumberingAfterBreak="0">
     <w:nsid w:val="660A6CC6"/>
     <w:multiLevelType w:val="hybridMultilevel"/>
     <w:tmpl w:val="0838ACC0"/>
@@ -408,7 +401,7 @@
     </w:lvl>
   </w:abstractNum>
   <w:num w:numId="1">
-    <w:abstractNumId w:val="4"/>
+    <w:abstractNumId w:val="3"/>
   </w:num>
   <w:num w:numId="2">
     <w:abstractNumId w:val="0"/>

</xml_diff>